<commit_message>
Few changes in the documentation.
</commit_message>
<xml_diff>
--- a/INDIVIDUAL PROJECT IDEA.docx
+++ b/INDIVIDUAL PROJECT IDEA.docx
@@ -111,7 +111,7 @@
           <w:kern w:val="0"/>
           <w:lang w:eastAsia="en-GB"/>
         </w:rPr>
-        <w:pict w14:anchorId="236CCD7A">
+        <w:pict w14:anchorId="436838EA">
           <v:rect id="_x0000_i1042" alt="" style="width:451.3pt;height:.05pt;mso-width-percent:0;mso-height-percent:0;mso-width-percent:0;mso-height-percent:0" o:hralign="center" o:hrstd="t" o:hr="t" fillcolor="#a0a0a0" stroked="f"/>
         </w:pict>
       </w:r>
@@ -222,7 +222,16 @@
           <w:lang w:eastAsia="en-GB"/>
           <w14:ligatures w14:val="none"/>
         </w:rPr>
-        <w:t xml:space="preserve">Unlike standard coin banks, this project utilizes a </w:t>
+        <w:t>Unlike standard coin banks, this project utilizes a</w:t>
+      </w:r>
+      <w:r>
+        <w:rPr>
+          <w:rFonts w:ascii="Times New Roman" w:eastAsia="Times New Roman" w:hAnsi="Times New Roman" w:cs="Times New Roman"/>
+          <w:kern w:val="0"/>
+          <w:lang w:eastAsia="en-GB"/>
+          <w14:ligatures w14:val="none"/>
+        </w:rPr>
+        <w:t xml:space="preserve">n </w:t>
       </w:r>
       <w:r>
         <w:rPr>
@@ -233,16 +242,16 @@
           <w:lang w:eastAsia="en-GB"/>
           <w14:ligatures w14:val="none"/>
         </w:rPr>
-        <w:t>Stepper Motor</w:t>
-      </w:r>
-      <w:r>
-        <w:rPr>
-          <w:rFonts w:ascii="Times New Roman" w:eastAsia="Times New Roman" w:hAnsi="Times New Roman" w:cs="Times New Roman"/>
-          <w:kern w:val="0"/>
-          <w:lang w:eastAsia="en-GB"/>
-          <w14:ligatures w14:val="none"/>
-        </w:rPr>
-        <w:t xml:space="preserve"> for precise, constant-speed banknote intake and a </w:t>
+        <w:t>IR sensor</w:t>
+      </w:r>
+      <w:r>
+        <w:rPr>
+          <w:rFonts w:ascii="Times New Roman" w:eastAsia="Times New Roman" w:hAnsi="Times New Roman" w:cs="Times New Roman"/>
+          <w:kern w:val="0"/>
+          <w:lang w:eastAsia="en-GB"/>
+          <w14:ligatures w14:val="none"/>
+        </w:rPr>
+        <w:t xml:space="preserve"> for note detection, </w:t>
       </w:r>
       <w:r>
         <w:rPr>
@@ -253,36 +262,16 @@
           <w:lang w:eastAsia="en-GB"/>
           <w14:ligatures w14:val="none"/>
         </w:rPr>
-        <w:t>Hall Effect Magnetic Encoder (AS5600)</w:t>
-      </w:r>
-      <w:r>
-        <w:rPr>
-          <w:rFonts w:ascii="Times New Roman" w:eastAsia="Times New Roman" w:hAnsi="Times New Roman" w:cs="Times New Roman"/>
-          <w:kern w:val="0"/>
-          <w:lang w:eastAsia="en-GB"/>
-          <w14:ligatures w14:val="none"/>
-        </w:rPr>
-        <w:t xml:space="preserve"> to measure the exact length of the banknote with sub-2mm precision for denomination detection.</w:t>
-      </w:r>
-    </w:p>
-    <w:p>
-      <w:pPr>
-        <w:spacing w:before="100" w:beforeAutospacing="1" w:after="100" w:afterAutospacing="1" w:line="240" w:lineRule="auto"/>
-        <w:rPr>
-          <w:rFonts w:ascii="Times New Roman" w:eastAsia="Times New Roman" w:hAnsi="Times New Roman" w:cs="Times New Roman"/>
-          <w:kern w:val="0"/>
-          <w:lang w:eastAsia="en-GB"/>
-          <w14:ligatures w14:val="none"/>
-        </w:rPr>
-      </w:pPr>
-      <w:r>
-        <w:rPr>
-          <w:rFonts w:ascii="Times New Roman" w:eastAsia="Times New Roman" w:hAnsi="Times New Roman" w:cs="Times New Roman"/>
-          <w:kern w:val="0"/>
-          <w:lang w:eastAsia="en-GB"/>
-          <w14:ligatures w14:val="none"/>
-        </w:rPr>
-        <w:t xml:space="preserve">The processed data is transmitted to the </w:t>
+        <w:t>Stepper Motor</w:t>
+      </w:r>
+      <w:r>
+        <w:rPr>
+          <w:rFonts w:ascii="Times New Roman" w:eastAsia="Times New Roman" w:hAnsi="Times New Roman" w:cs="Times New Roman"/>
+          <w:kern w:val="0"/>
+          <w:lang w:eastAsia="en-GB"/>
+          <w14:ligatures w14:val="none"/>
+        </w:rPr>
+        <w:t xml:space="preserve"> for precise, constant-speed banknote intake and a </w:t>
       </w:r>
       <w:r>
         <w:rPr>
@@ -293,16 +282,36 @@
           <w:lang w:eastAsia="en-GB"/>
           <w14:ligatures w14:val="none"/>
         </w:rPr>
-        <w:t>Blynk IoT Platform (FREE plan)</w:t>
-      </w:r>
-      <w:r>
-        <w:rPr>
-          <w:rFonts w:ascii="Times New Roman" w:eastAsia="Times New Roman" w:hAnsi="Times New Roman" w:cs="Times New Roman"/>
-          <w:kern w:val="0"/>
-          <w:lang w:eastAsia="en-GB"/>
-          <w14:ligatures w14:val="none"/>
-        </w:rPr>
-        <w:t xml:space="preserve">, where savings are automatically sorted and displayed under each family member's name in real-time, encouraging financial literacy, savings habits, and collective family financial goals. The system supports up to </w:t>
+        <w:t>Hall Effect Magnetic Encoder (AS5600)</w:t>
+      </w:r>
+      <w:r>
+        <w:rPr>
+          <w:rFonts w:ascii="Times New Roman" w:eastAsia="Times New Roman" w:hAnsi="Times New Roman" w:cs="Times New Roman"/>
+          <w:kern w:val="0"/>
+          <w:lang w:eastAsia="en-GB"/>
+          <w14:ligatures w14:val="none"/>
+        </w:rPr>
+        <w:t xml:space="preserve"> to measure the exact length of the banknote with sub-2mm precision for denomination detection.</w:t>
+      </w:r>
+    </w:p>
+    <w:p>
+      <w:pPr>
+        <w:spacing w:before="100" w:beforeAutospacing="1" w:after="100" w:afterAutospacing="1" w:line="240" w:lineRule="auto"/>
+        <w:rPr>
+          <w:rFonts w:ascii="Times New Roman" w:eastAsia="Times New Roman" w:hAnsi="Times New Roman" w:cs="Times New Roman"/>
+          <w:kern w:val="0"/>
+          <w:lang w:eastAsia="en-GB"/>
+          <w14:ligatures w14:val="none"/>
+        </w:rPr>
+      </w:pPr>
+      <w:r>
+        <w:rPr>
+          <w:rFonts w:ascii="Times New Roman" w:eastAsia="Times New Roman" w:hAnsi="Times New Roman" w:cs="Times New Roman"/>
+          <w:kern w:val="0"/>
+          <w:lang w:eastAsia="en-GB"/>
+          <w14:ligatures w14:val="none"/>
+        </w:rPr>
+        <w:t xml:space="preserve">The processed data is transmitted to the </w:t>
       </w:r>
       <w:r>
         <w:rPr>
@@ -313,6 +322,26 @@
           <w:lang w:eastAsia="en-GB"/>
           <w14:ligatures w14:val="none"/>
         </w:rPr>
+        <w:t>Blynk IoT Platform (FREE plan)</w:t>
+      </w:r>
+      <w:r>
+        <w:rPr>
+          <w:rFonts w:ascii="Times New Roman" w:eastAsia="Times New Roman" w:hAnsi="Times New Roman" w:cs="Times New Roman"/>
+          <w:kern w:val="0"/>
+          <w:lang w:eastAsia="en-GB"/>
+          <w14:ligatures w14:val="none"/>
+        </w:rPr>
+        <w:t xml:space="preserve">, where savings are automatically sorted and displayed under each family member's name in real-time, encouraging financial literacy, savings habits, and collective family financial goals. The system supports up to </w:t>
+      </w:r>
+      <w:r>
+        <w:rPr>
+          <w:rFonts w:ascii="Times New Roman" w:eastAsia="Times New Roman" w:hAnsi="Times New Roman" w:cs="Times New Roman"/>
+          <w:b/>
+          <w:bCs/>
+          <w:kern w:val="0"/>
+          <w:lang w:eastAsia="en-GB"/>
+          <w14:ligatures w14:val="none"/>
+        </w:rPr>
         <w:t>20 family members</w:t>
       </w:r>
       <w:r>
@@ -342,7 +371,7 @@
           <w:kern w:val="0"/>
           <w:lang w:eastAsia="en-GB"/>
         </w:rPr>
-        <w:pict w14:anchorId="0ABC6313">
+        <w:pict w14:anchorId="6FCE9239">
           <v:rect id="_x0000_i1041" alt="" style="width:451.3pt;height:.05pt;mso-width-percent:0;mso-height-percent:0;mso-width-percent:0;mso-height-percent:0" o:hralign="center" o:hrstd="t" o:hr="t" fillcolor="#a0a0a0" stroked="f"/>
         </w:pict>
       </w:r>
@@ -1458,7 +1487,7 @@
           <w:kern w:val="0"/>
           <w:lang w:eastAsia="en-GB"/>
         </w:rPr>
-        <w:pict w14:anchorId="59280A5F">
+        <w:pict w14:anchorId="385EA75D">
           <v:rect id="_x0000_i1040" alt="" style="width:451.3pt;height:.05pt;mso-width-percent:0;mso-height-percent:0;mso-width-percent:0;mso-height-percent:0" o:hralign="center" o:hrstd="t" o:hr="t" fillcolor="#a0a0a0" stroked="f"/>
         </w:pict>
       </w:r>
@@ -3815,7 +3844,7 @@
           <w:kern w:val="0"/>
           <w:lang w:eastAsia="en-GB"/>
         </w:rPr>
-        <w:pict w14:anchorId="074F4FF1">
+        <w:pict w14:anchorId="57396EEF">
           <v:rect id="_x0000_i1039" alt="" style="width:451.3pt;height:.05pt;mso-width-percent:0;mso-height-percent:0;mso-width-percent:0;mso-height-percent:0" o:hralign="center" o:hrstd="t" o:hr="t" fillcolor="#a0a0a0" stroked="f"/>
         </w:pict>
       </w:r>
@@ -6906,7 +6935,7 @@
           <w:kern w:val="0"/>
           <w:lang w:eastAsia="en-GB"/>
         </w:rPr>
-        <w:pict w14:anchorId="693A48E5">
+        <w:pict w14:anchorId="0670CA30">
           <v:rect id="_x0000_i1038" alt="" style="width:451.3pt;height:.05pt;mso-width-percent:0;mso-height-percent:0;mso-width-percent:0;mso-height-percent:0" o:hralign="center" o:hrstd="t" o:hr="t" fillcolor="#a0a0a0" stroked="f"/>
         </w:pict>
       </w:r>
@@ -9166,7 +9195,7 @@
           <w:kern w:val="0"/>
           <w:lang w:eastAsia="en-GB"/>
         </w:rPr>
-        <w:pict w14:anchorId="149A0268">
+        <w:pict w14:anchorId="55995614">
           <v:rect id="_x0000_i1037" alt="" style="width:451.3pt;height:.05pt;mso-width-percent:0;mso-height-percent:0;mso-width-percent:0;mso-height-percent:0" o:hralign="center" o:hrstd="t" o:hr="t" fillcolor="#a0a0a0" stroked="f"/>
         </w:pict>
       </w:r>
@@ -10423,7 +10452,7 @@
           <w:kern w:val="0"/>
           <w:lang w:eastAsia="en-GB"/>
         </w:rPr>
-        <w:pict w14:anchorId="0D486B25">
+        <w:pict w14:anchorId="587ADE08">
           <v:rect id="_x0000_i1036" alt="" style="width:451.3pt;height:.05pt;mso-width-percent:0;mso-height-percent:0;mso-width-percent:0;mso-height-percent:0" o:hralign="center" o:hrstd="t" o:hr="t" fillcolor="#a0a0a0" stroked="f"/>
         </w:pict>
       </w:r>
@@ -13229,7 +13258,7 @@
           <w:lang w:eastAsia="en-GB"/>
         </w:rPr>
         <w:lastRenderedPageBreak/>
-        <w:pict w14:anchorId="7BDC8EC8">
+        <w:pict w14:anchorId="72C38616">
           <v:rect id="_x0000_i1035" alt="" style="width:451.3pt;height:.05pt;mso-width-percent:0;mso-height-percent:0;mso-width-percent:0;mso-height-percent:0" o:hralign="center" o:hrstd="t" o:hr="t" fillcolor="#a0a0a0" stroked="f"/>
         </w:pict>
       </w:r>
@@ -13395,7 +13424,29 @@
           <w:lang w:eastAsia="en-GB"/>
           <w14:ligatures w14:val="none"/>
         </w:rPr>
-        <w:t>: Open SmartSave Blynk App                    │</w:t>
+        <w:t xml:space="preserve">: Open </w:t>
+      </w:r>
+      <w:r>
+        <w:rPr>
+          <w:rFonts w:ascii="Courier New" w:eastAsia="Times New Roman" w:hAnsi="Courier New" w:cs="Courier New"/>
+          <w:kern w:val="0"/>
+          <w:sz w:val="20"/>
+          <w:szCs w:val="20"/>
+          <w:lang w:eastAsia="en-GB"/>
+          <w14:ligatures w14:val="none"/>
+        </w:rPr>
+        <w:t xml:space="preserve">SaveSentra </w:t>
+      </w:r>
+      <w:r>
+        <w:rPr>
+          <w:rFonts w:ascii="Courier New" w:eastAsia="Times New Roman" w:hAnsi="Courier New" w:cs="Courier New"/>
+          <w:kern w:val="0"/>
+          <w:sz w:val="20"/>
+          <w:szCs w:val="20"/>
+          <w:lang w:eastAsia="en-GB"/>
+          <w14:ligatures w14:val="none"/>
+        </w:rPr>
+        <w:t xml:space="preserve"> Blynk App                    │</w:t>
       </w:r>
     </w:p>
     <w:p>
@@ -14236,7 +14287,29 @@
           <w:lang w:eastAsia="en-GB"/>
           <w14:ligatures w14:val="none"/>
         </w:rPr>
-        <w:t>│   • User approaches SmartSave box                   │</w:t>
+        <w:t xml:space="preserve">│   • User approaches </w:t>
+      </w:r>
+      <w:r>
+        <w:rPr>
+          <w:rFonts w:ascii="Courier New" w:eastAsia="Times New Roman" w:hAnsi="Courier New" w:cs="Courier New"/>
+          <w:kern w:val="0"/>
+          <w:sz w:val="20"/>
+          <w:szCs w:val="20"/>
+          <w:lang w:eastAsia="en-GB"/>
+          <w14:ligatures w14:val="none"/>
+        </w:rPr>
+        <w:t xml:space="preserve">SaveSentra </w:t>
+      </w:r>
+      <w:r>
+        <w:rPr>
+          <w:rFonts w:ascii="Courier New" w:eastAsia="Times New Roman" w:hAnsi="Courier New" w:cs="Courier New"/>
+          <w:kern w:val="0"/>
+          <w:sz w:val="20"/>
+          <w:szCs w:val="20"/>
+          <w:lang w:eastAsia="en-GB"/>
+          <w14:ligatures w14:val="none"/>
+        </w:rPr>
+        <w:t xml:space="preserve"> box                   │</w:t>
       </w:r>
     </w:p>
     <w:p>
@@ -15547,7 +15620,7 @@
           <w:kern w:val="0"/>
           <w:lang w:eastAsia="en-GB"/>
         </w:rPr>
-        <w:pict w14:anchorId="397CB593">
+        <w:pict w14:anchorId="176C0ECC">
           <v:rect id="_x0000_i1034" alt="" style="width:451.3pt;height:.05pt;mso-width-percent:0;mso-height-percent:0;mso-width-percent:0;mso-height-percent:0" o:hralign="center" o:hrstd="t" o:hr="t" fillcolor="#a0a0a0" stroked="f"/>
         </w:pict>
       </w:r>
@@ -16388,7 +16461,7 @@
           <w:kern w:val="0"/>
           <w:lang w:eastAsia="en-GB"/>
         </w:rPr>
-        <w:pict w14:anchorId="2CC4E7D3">
+        <w:pict w14:anchorId="35A35562">
           <v:rect id="_x0000_i1033" alt="" style="width:451.3pt;height:.05pt;mso-width-percent:0;mso-height-percent:0;mso-width-percent:0;mso-height-percent:0" o:hralign="center" o:hrstd="t" o:hr="t" fillcolor="#a0a0a0" stroked="f"/>
         </w:pict>
       </w:r>
@@ -17241,7 +17314,7 @@
           <w:kern w:val="0"/>
           <w:lang w:eastAsia="en-GB"/>
         </w:rPr>
-        <w:pict w14:anchorId="17107096">
+        <w:pict w14:anchorId="605A0426">
           <v:rect id="_x0000_i1032" alt="" style="width:451.3pt;height:.05pt;mso-width-percent:0;mso-height-percent:0;mso-width-percent:0;mso-height-percent:0" o:hralign="center" o:hrstd="t" o:hr="t" fillcolor="#a0a0a0" stroked="f"/>
         </w:pict>
       </w:r>
@@ -18095,7 +18168,7 @@
           <w:kern w:val="0"/>
           <w:lang w:eastAsia="en-GB"/>
         </w:rPr>
-        <w:pict w14:anchorId="1E74A1BA">
+        <w:pict w14:anchorId="2DC65C06">
           <v:rect id="_x0000_i1031" alt="" style="width:451.3pt;height:.05pt;mso-width-percent:0;mso-height-percent:0;mso-width-percent:0;mso-height-percent:0" o:hralign="center" o:hrstd="t" o:hr="t" fillcolor="#a0a0a0" stroked="f"/>
         </w:pict>
       </w:r>
@@ -18928,7 +19001,25 @@
           <w:lang w:eastAsia="en-GB"/>
           <w14:ligatures w14:val="none"/>
         </w:rPr>
-        <w:t xml:space="preserve"> Fully functional SmartSave system ready for deployment</w:t>
+        <w:t xml:space="preserve"> Fully functional </w:t>
+      </w:r>
+      <w:r>
+        <w:rPr>
+          <w:rFonts w:ascii="Times New Roman" w:eastAsia="Times New Roman" w:hAnsi="Times New Roman" w:cs="Times New Roman"/>
+          <w:kern w:val="0"/>
+          <w:lang w:eastAsia="en-GB"/>
+          <w14:ligatures w14:val="none"/>
+        </w:rPr>
+        <w:t xml:space="preserve">SaveSentra </w:t>
+      </w:r>
+      <w:r>
+        <w:rPr>
+          <w:rFonts w:ascii="Times New Roman" w:eastAsia="Times New Roman" w:hAnsi="Times New Roman" w:cs="Times New Roman"/>
+          <w:kern w:val="0"/>
+          <w:lang w:eastAsia="en-GB"/>
+          <w14:ligatures w14:val="none"/>
+        </w:rPr>
+        <w:t xml:space="preserve"> system ready for deployment</w:t>
       </w:r>
     </w:p>
     <w:p>
@@ -18948,7 +19039,7 @@
           <w:kern w:val="0"/>
           <w:lang w:eastAsia="en-GB"/>
         </w:rPr>
-        <w:pict w14:anchorId="11E69F96">
+        <w:pict w14:anchorId="1CD71CFC">
           <v:rect id="_x0000_i1030" alt="" style="width:451.3pt;height:.05pt;mso-width-percent:0;mso-height-percent:0;mso-width-percent:0;mso-height-percent:0" o:hralign="center" o:hrstd="t" o:hr="t" fillcolor="#a0a0a0" stroked="f"/>
         </w:pict>
       </w:r>
@@ -21344,7 +21435,7 @@
           <w:kern w:val="0"/>
           <w:lang w:eastAsia="en-GB"/>
         </w:rPr>
-        <w:pict w14:anchorId="30BEC177">
+        <w:pict w14:anchorId="7502ACAA">
           <v:rect id="_x0000_i1029" alt="" style="width:451.3pt;height:.05pt;mso-width-percent:0;mso-height-percent:0;mso-width-percent:0;mso-height-percent:0" o:hralign="center" o:hrstd="t" o:hr="t" fillcolor="#a0a0a0" stroked="f"/>
         </w:pict>
       </w:r>
@@ -22098,7 +22189,7 @@
           <w:kern w:val="0"/>
           <w:lang w:eastAsia="en-GB"/>
         </w:rPr>
-        <w:pict w14:anchorId="613FD7E5">
+        <w:pict w14:anchorId="5A6D87E7">
           <v:rect id="_x0000_i1028" alt="" style="width:451.3pt;height:.05pt;mso-width-percent:0;mso-height-percent:0;mso-width-percent:0;mso-height-percent:0" o:hralign="center" o:hrstd="t" o:hr="t" fillcolor="#a0a0a0" stroked="f"/>
         </w:pict>
       </w:r>
@@ -22160,7 +22251,18 @@
           <w:lang w:eastAsia="en-GB"/>
           <w14:ligatures w14:val="none"/>
         </w:rPr>
-        <w:t>SmartSave IoT Family Cash Deposit System</w:t>
+        <w:t xml:space="preserve">SaveSentra </w:t>
+      </w:r>
+      <w:r>
+        <w:rPr>
+          <w:rFonts w:ascii="Times New Roman" w:eastAsia="Times New Roman" w:hAnsi="Times New Roman" w:cs="Times New Roman"/>
+          <w:b/>
+          <w:bCs/>
+          <w:kern w:val="0"/>
+          <w:lang w:eastAsia="en-GB"/>
+          <w14:ligatures w14:val="none"/>
+        </w:rPr>
+        <w:t xml:space="preserve"> IoT Family Cash Deposit System</w:t>
       </w:r>
       <w:r>
         <w:rPr>
@@ -22697,7 +22799,7 @@
           <w:kern w:val="0"/>
           <w:lang w:eastAsia="en-GB"/>
         </w:rPr>
-        <w:pict w14:anchorId="6822C496">
+        <w:pict w14:anchorId="0E064891">
           <v:rect id="_x0000_i1027" alt="" style="width:451.3pt;height:.05pt;mso-width-percent:0;mso-height-percent:0;mso-width-percent:0;mso-height-percent:0" o:hralign="center" o:hrstd="t" o:hr="t" fillcolor="#a0a0a0" stroked="f"/>
         </w:pict>
       </w:r>
@@ -23227,7 +23329,7 @@
           <w:kern w:val="0"/>
           <w:lang w:eastAsia="en-GB"/>
         </w:rPr>
-        <w:pict w14:anchorId="211582E6">
+        <w:pict w14:anchorId="4F662858">
           <v:rect id="_x0000_i1026" alt="" style="width:451.3pt;height:.05pt;mso-width-percent:0;mso-height-percent:0;mso-width-percent:0;mso-height-percent:0" o:hralign="center" o:hrstd="t" o:hr="t" fillcolor="#a0a0a0" stroked="f"/>
         </w:pict>
       </w:r>
@@ -23367,7 +23469,7 @@
           <w:kern w:val="0"/>
           <w:lang w:eastAsia="en-GB"/>
         </w:rPr>
-        <w:pict w14:anchorId="5A08C75F">
+        <w:pict w14:anchorId="4AFDF576">
           <v:rect id="_x0000_i1025" alt="" style="width:451.3pt;height:.05pt;mso-width-percent:0;mso-height-percent:0;mso-width-percent:0;mso-height-percent:0" o:hralign="center" o:hrstd="t" o:hr="t" fillcolor="#a0a0a0" stroked="f"/>
         </w:pict>
       </w:r>

</xml_diff>